<commit_message>
Added sujeto a tasacion
</commit_message>
<xml_diff>
--- a/docassemble/BlueRibbonContratoOpcion/data/templates/contrato_opcion_v3.docx
+++ b/docassemble/BlueRibbonContratoOpcion/data/templates/contrato_opcion_v3.docx
@@ -963,16 +963,14 @@
     </w:p>
     <w:p>
       <w:pPr>
-        <w:pStyle w:val="p1"/>
-        <w:tabs>
-          <w:tab w:val="left" w:leader="hyphen" w:pos="9356"/>
-        </w:tabs>
+        <w:pStyle w:val="NoSpacing"/>
+        <w:jc w:val="both"/>
         <w:rPr>
           <w:rStyle w:val="s1"/>
-          <w:rFonts w:ascii="Times New Roman" w:eastAsia="Arial" w:hAnsi="Times New Roman"/>
+          <w:rFonts w:ascii="Times New Roman" w:hAnsi="Times New Roman" w:cs="Times New Roman"/>
           <w:sz w:val="24"/>
           <w:szCs w:val="24"/>
-          <w:lang w:val="es-ES"/>
+          <w:lang w:val="es-PR"/>
         </w:rPr>
       </w:pPr>
       <w:r>
@@ -1444,13 +1442,116 @@
       <w:r>
         <w:rPr>
           <w:rStyle w:val="s1"/>
+          <w:rFonts w:ascii="Times New Roman" w:hAnsi="Times New Roman" w:cs="Times New Roman"/>
+          <w:sz w:val="24"/>
+          <w:szCs w:val="24"/>
+          <w:lang w:val="es-PR"/>
+        </w:rPr>
+        <w:t xml:space="preserve">{%if </w:t>
+      </w:r>
+    </w:p>
+    <w:p>
+      <w:pPr>
+        <w:pStyle w:val="NoSpacing"/>
+        <w:jc w:val="both"/>
+        <w:rPr>
+          <w:rStyle w:val="s1"/>
+          <w:rFonts w:ascii="Times New Roman" w:eastAsia="Arial" w:hAnsi="Times New Roman"/>
+          <w:sz w:val="24"/>
+          <w:szCs w:val="24"/>
+          <w:lang w:val="es-ES"/>
+        </w:rPr>
+      </w:pPr>
+      <w:r>
+        <w:rPr>
+          <w:rStyle w:val="s1"/>
+          <w:rFonts w:ascii="Times New Roman" w:hAnsi="Times New Roman" w:cs="Times New Roman"/>
+          <w:sz w:val="24"/>
+          <w:szCs w:val="24"/>
+          <w:lang w:val="es-PR"/>
+        </w:rPr>
+        <w:t>sujeto_a_tasacion</w:t>
+      </w:r>
+      <w:r>
+        <w:rPr>
+          <w:rStyle w:val="s1"/>
+          <w:rFonts w:ascii="Times New Roman" w:hAnsi="Times New Roman" w:cs="Times New Roman"/>
+          <w:sz w:val="24"/>
+          <w:szCs w:val="24"/>
+          <w:lang w:val="es-PR"/>
+        </w:rPr>
+        <w:t>==”</w:t>
+      </w:r>
+      <w:r>
+        <w:rPr>
+          <w:rStyle w:val="s1"/>
+          <w:rFonts w:ascii="Times New Roman" w:hAnsi="Times New Roman" w:cs="Times New Roman"/>
+          <w:sz w:val="24"/>
+          <w:szCs w:val="24"/>
+          <w:lang w:val="es-PR"/>
+        </w:rPr>
+        <w:t>No</w:t>
+      </w:r>
+      <w:r>
+        <w:rPr>
+          <w:rStyle w:val="s1"/>
+          <w:rFonts w:ascii="Times New Roman" w:hAnsi="Times New Roman" w:cs="Times New Roman"/>
+          <w:sz w:val="24"/>
+          <w:szCs w:val="24"/>
+          <w:lang w:val="es-PR"/>
+        </w:rPr>
+        <w:t xml:space="preserve">”%} </w:t>
+      </w:r>
+      <w:r>
+        <w:rPr>
+          <w:rStyle w:val="s1"/>
+          <w:rFonts w:ascii="Times New Roman" w:eastAsia="Arial" w:hAnsi="Times New Roman"/>
+          <w:sz w:val="24"/>
+          <w:szCs w:val="24"/>
+          <w:lang w:val="es-ES"/>
+        </w:rPr>
+        <w:t>El precio de venta de la propiedad NO estará sujeto al valor de tasación determinado por la tasación realizada por el banco hipotecario del comprador. El precio final de venta será el establecido en esta cláusula, incluso si la tasación requerida por la institución bancaria es menor al precio de venta.</w:t>
+      </w:r>
+      <w:r>
+        <w:rPr>
+          <w:rStyle w:val="s1"/>
           <w:rFonts w:ascii="Times New Roman" w:eastAsia="Arial" w:hAnsi="Times New Roman"/>
           <w:color w:val="FF0000"/>
           <w:sz w:val="24"/>
           <w:szCs w:val="24"/>
           <w:lang w:val="es-ES"/>
         </w:rPr>
-        <w:t xml:space="preserve">El precio de venta de la propiedad NO estará sujeto al valor de tasación determinado por la tasación realizada por el banco hipotecario del comprador. El precio final de venta será el establecido en esta cláusula, incluso si la tasación requerida por la institución bancaria es menor al precio de venta. </w:t>
+        <w:t xml:space="preserve"> </w:t>
+      </w:r>
+      <w:r>
+        <w:rPr>
+          <w:rStyle w:val="s1"/>
+          <w:rFonts w:ascii="Times New Roman" w:hAnsi="Times New Roman" w:cs="Times New Roman"/>
+          <w:sz w:val="24"/>
+          <w:szCs w:val="24"/>
+          <w:lang w:val="es-PR"/>
+        </w:rPr>
+        <w:t>{%</w:t>
+      </w:r>
+      <w:r>
+        <w:rPr>
+          <w:rStyle w:val="s1"/>
+          <w:rFonts w:ascii="Times New Roman" w:hAnsi="Times New Roman" w:cs="Times New Roman"/>
+          <w:sz w:val="24"/>
+          <w:szCs w:val="24"/>
+          <w:lang w:val="es-PR"/>
+        </w:rPr>
+        <w:t xml:space="preserve"> endif </w:t>
+      </w:r>
+      <w:r>
+        <w:rPr>
+          <w:rStyle w:val="s1"/>
+          <w:rFonts w:ascii="Times New Roman" w:hAnsi="Times New Roman" w:cs="Times New Roman"/>
+          <w:sz w:val="24"/>
+          <w:szCs w:val="24"/>
+          <w:lang w:val="es-PR"/>
+        </w:rPr>
+        <w:t xml:space="preserve">%} </w:t>
       </w:r>
       <w:r>
         <w:rPr>
@@ -1460,7 +1561,18 @@
           <w:szCs w:val="24"/>
           <w:lang w:val="es-ES"/>
         </w:rPr>
-        <w:t>La parte compradora certifica que dispone de la totalidad del dinero necesario para el pago inicial y los gastos de cierre a fin de concluir la compraventa.</w:t>
+        <w:t xml:space="preserve">La parte compradora certifica que dispone de </w:t>
+      </w:r>
+      <w:r>
+        <w:rPr>
+          <w:rStyle w:val="s1"/>
+          <w:rFonts w:ascii="Times New Roman" w:eastAsia="Arial" w:hAnsi="Times New Roman"/>
+          <w:sz w:val="24"/>
+          <w:szCs w:val="24"/>
+          <w:lang w:val="es-ES"/>
+        </w:rPr>
+        <w:lastRenderedPageBreak/>
+        <w:t>la totalidad del dinero necesario para el pago inicial y los gastos de cierre a fin de concluir la compraventa.</w:t>
       </w:r>
       <w:r>
         <w:rPr>
@@ -1491,7 +1603,6 @@
           <w:sz w:val="24"/>
           <w:szCs w:val="24"/>
         </w:rPr>
-        <w:lastRenderedPageBreak/>
         <w:t>—</w:t>
       </w:r>
       <w:r>
@@ -4253,7 +4364,14 @@
         <w:rPr>
           <w:rFonts w:ascii="Times New Roman" w:hAnsi="Times New Roman" w:cs="Times New Roman"/>
         </w:rPr>
-        <w:t>—THREE: The parties agree and accept that the Deed of Sale shall be drafted and granted by the Attorney designated by the selling party. The fees for the deed are established by the provisions of Notarial Law. Regarding the closing costs and notary fees for the deed of sale, as well as the registration fees for the certified copy for the Property Registry, they shall be payable as follows:</w:t>
+        <w:t xml:space="preserve">—THREE: The parties agree and accept that the Deed of Sale shall be drafted and granted by the Attorney designated by the selling party. The fees for the deed are established by the provisions of </w:t>
+      </w:r>
+      <w:r>
+        <w:rPr>
+          <w:rFonts w:ascii="Times New Roman" w:hAnsi="Times New Roman" w:cs="Times New Roman"/>
+        </w:rPr>
+        <w:lastRenderedPageBreak/>
+        <w:t>Notarial Law. Regarding the closing costs and notary fees for the deed of sale, as well as the registration fees for the certified copy for the Property Registry, they shall be payable as follows:</w:t>
       </w:r>
       <w:r>
         <w:rPr>
@@ -4278,7 +4396,6 @@
         <w:rPr>
           <w:rFonts w:ascii="Times New Roman" w:hAnsi="Times New Roman" w:cs="Times New Roman"/>
         </w:rPr>
-        <w:lastRenderedPageBreak/>
         <w:t xml:space="preserve">a) Selling Party: Notarial Fees for the Deed of Sale, Internal Revenue Stamps, and Legal Assistance for the Original, as well as Notarial Fees for the Mortgage Cancellation Deed (if applicable), Internal Revenue Stamps, Legal Assistance, and </w:t>
       </w:r>
       <w:proofErr w:type="spellStart"/>
@@ -7466,7 +7583,14 @@
         <w:rPr>
           <w:rFonts w:ascii="Times New Roman" w:hAnsi="Times New Roman" w:cs="Times New Roman"/>
         </w:rPr>
-        <w:t xml:space="preserve"> con </w:t>
+        <w:t xml:space="preserve"> </w:t>
+      </w:r>
+      <w:r>
+        <w:rPr>
+          <w:rFonts w:ascii="Times New Roman" w:hAnsi="Times New Roman" w:cs="Times New Roman"/>
+        </w:rPr>
+        <w:lastRenderedPageBreak/>
+        <w:t xml:space="preserve">con </w:t>
       </w:r>
       <w:proofErr w:type="spellStart"/>
       <w:r>
@@ -7739,7 +7863,6 @@
         <w:rPr>
           <w:rFonts w:ascii="Times New Roman" w:hAnsi="Times New Roman" w:cs="Times New Roman"/>
         </w:rPr>
-        <w:lastRenderedPageBreak/>
         <w:t>construcción</w:t>
       </w:r>
       <w:proofErr w:type="spellEnd"/>
@@ -11190,7 +11313,7 @@
           <w:rFonts w:ascii="Times New Roman" w:hAnsi="Times New Roman" w:cs="Times New Roman"/>
           <w:bCs/>
         </w:rPr>
-        <w:t xml:space="preserve">—FIVE: The selling party represents not being aware of any hidden or apparent defects or flaws affecting the property, nor has it received any complaint, lawsuit, or judicial or extrajudicial claim related to the property, its location, or condition. The buying party certifies that the selling party, either directly or through its representative, Blue Ribbon Real Estate, informed and advised them prior to the signing of this contract about the need and convenience of conducting a physical inspection of the property by a professional duly licensed by the Commonwealth of Puerto Rico. Adequate time and access to the Property have been granted for a thorough inspection. The parties acknowledge that Blue Ribbon Real Estate is a real estate company and will act as an intermediary (Real Estate Broker) and will not be responsible for construction defects, hidden flaws, operation of appliances, electrical or plumbing installations. Considering the above, the buying party agrees that this purchase is made in its current "AS IS, WHERE IS" condition, with all its defects, whether hidden or apparent, and with all deficiencies or flaws in the Property, whether known or unknown, existing at present or that may arise in the future. The selling party makes no representation or warranty, express or implied, orally or in writing, regarding the Property, including without limitation: (a) the value, nature, quality, or conditions of the Property, including without limitation, </w:t>
+        <w:t xml:space="preserve">—FIVE: The selling party represents not being aware of any hidden or apparent defects or flaws affecting the property, nor has it received any complaint, lawsuit, or judicial or extrajudicial claim related to the property, its location, or condition. The buying party certifies that the selling party, either directly or through its representative, Blue Ribbon Real Estate, informed and advised them prior to the signing of this contract about the need and convenience of conducting a physical inspection of the property by a professional duly licensed by the Commonwealth of Puerto Rico. Adequate time and access to the Property have been granted for a thorough inspection. The parties acknowledge that Blue Ribbon Real Estate is a real estate company and will act as an intermediary (Real Estate Broker) and will not be responsible for construction defects, hidden flaws, operation of appliances, electrical or plumbing installations. Considering the above, the buying party agrees that this purchase is made in its current "AS IS, WHERE IS" condition, with all its defects, whether hidden or apparent, and with all deficiencies or flaws in the Property, whether known or unknown, </w:t>
       </w:r>
       <w:r>
         <w:rPr>
@@ -11198,7 +11321,7 @@
           <w:bCs/>
         </w:rPr>
         <w:lastRenderedPageBreak/>
-        <w:t>water, land, and geology; (b) the income to be derived from the Property; (c) the suitability of the Property for any and all purposes, activities, and uses that the buying party may give to the Property; (d) the compliance of the Property or its operation with any laws, rules, ordinances, or regulations of any applicable authority or governmental body; (e) the habitability, marketability, merchantability, beneficial nature, or fitness for a particular purpose of the Property; (f) the manner or quality of construction or materials, if any, incorporated in the Property; (g) the manner, quality, state of repair, or lack of repair of the Property; (h) the existence of any view from the Property or the possibility that any existing view will not be obstructed in the future; (</w:t>
+        <w:t>existing at present or that may arise in the future. The selling party makes no representation or warranty, express or implied, orally or in writing, regarding the Property, including without limitation: (a) the value, nature, quality, or conditions of the Property, including without limitation, water, land, and geology; (b) the income to be derived from the Property; (c) the suitability of the Property for any and all purposes, activities, and uses that the buying party may give to the Property; (d) the compliance of the Property or its operation with any laws, rules, ordinances, or regulations of any applicable authority or governmental body; (e) the habitability, marketability, merchantability, beneficial nature, or fitness for a particular purpose of the Property; (f) the manner or quality of construction or materials, if any, incorporated in the Property; (g) the manner, quality, state of repair, or lack of repair of the Property; (h) the existence of any view from the Property or the possibility that any existing view will not be obstructed in the future; (</w:t>
       </w:r>
       <w:proofErr w:type="spellStart"/>
       <w:r>
@@ -11909,7 +12032,6 @@
         <w:rPr>
           <w:rFonts w:ascii="Times New Roman" w:hAnsi="Times New Roman" w:cs="Times New Roman"/>
         </w:rPr>
-        <w:lastRenderedPageBreak/>
         <w:t xml:space="preserve">—SIETE: La </w:t>
       </w:r>
       <w:proofErr w:type="spellStart"/>
@@ -14664,6 +14786,7 @@
         <w:rPr>
           <w:rFonts w:ascii="Times New Roman" w:hAnsi="Times New Roman" w:cs="Times New Roman"/>
         </w:rPr>
+        <w:lastRenderedPageBreak/>
         <w:t xml:space="preserve">f. Si </w:t>
       </w:r>
       <w:proofErr w:type="spellStart"/>
@@ -14756,7 +14879,6 @@
         <w:rPr>
           <w:rFonts w:ascii="Times New Roman" w:hAnsi="Times New Roman" w:cs="Times New Roman"/>
         </w:rPr>
-        <w:lastRenderedPageBreak/>
         <w:t xml:space="preserve">g. En </w:t>
       </w:r>
       <w:proofErr w:type="spellStart"/>

</xml_diff>

<commit_message>
Added condition for enseres/personal property
</commit_message>
<xml_diff>
--- a/docassemble/BlueRibbonContratoOpcion/data/templates/contrato_opcion_v3.docx
+++ b/docassemble/BlueRibbonContratoOpcion/data/templates/contrato_opcion_v3.docx
@@ -11362,14 +11362,14 @@
     </w:p>
     <w:p>
       <w:pPr>
-        <w:tabs>
-          <w:tab w:val="left" w:leader="hyphen" w:pos="9356"/>
-          <w:tab w:val="left" w:leader="hyphen" w:pos="10064"/>
-        </w:tabs>
-        <w:spacing w:line="240" w:lineRule="auto"/>
+        <w:pStyle w:val="NoSpacing"/>
         <w:jc w:val="both"/>
         <w:rPr>
-          <w:rFonts w:ascii="Times New Roman" w:hAnsi="Times New Roman" w:cs="Times New Roman"/>
+          <w:rStyle w:val="s1"/>
+          <w:rFonts w:ascii="Times New Roman" w:hAnsi="Times New Roman" w:cs="Times New Roman"/>
+          <w:sz w:val="24"/>
+          <w:szCs w:val="24"/>
+          <w:lang w:val="es-PR"/>
         </w:rPr>
       </w:pPr>
       <w:r>
@@ -11406,526 +11406,15 @@
         </w:rPr>
         <w:t xml:space="preserve"> </w:t>
       </w:r>
-      <w:proofErr w:type="spellStart"/>
-      <w:r>
-        <w:rPr>
-          <w:rFonts w:ascii="Times New Roman" w:hAnsi="Times New Roman" w:cs="Times New Roman"/>
-        </w:rPr>
-        <w:t>incluye</w:t>
-      </w:r>
-      <w:proofErr w:type="spellEnd"/>
-      <w:r>
-        <w:rPr>
-          <w:rFonts w:ascii="Times New Roman" w:hAnsi="Times New Roman" w:cs="Times New Roman"/>
-        </w:rPr>
-        <w:t xml:space="preserve"> la </w:t>
-      </w:r>
-      <w:proofErr w:type="spellStart"/>
-      <w:r>
-        <w:rPr>
-          <w:rFonts w:ascii="Times New Roman" w:hAnsi="Times New Roman" w:cs="Times New Roman"/>
-        </w:rPr>
-        <w:t>siguiente</w:t>
-      </w:r>
-      <w:proofErr w:type="spellEnd"/>
-      <w:r>
-        <w:rPr>
-          <w:rFonts w:ascii="Times New Roman" w:hAnsi="Times New Roman" w:cs="Times New Roman"/>
-        </w:rPr>
-        <w:t xml:space="preserve"> </w:t>
-      </w:r>
-      <w:proofErr w:type="spellStart"/>
-      <w:r>
-        <w:rPr>
-          <w:rFonts w:ascii="Times New Roman" w:hAnsi="Times New Roman" w:cs="Times New Roman"/>
-        </w:rPr>
-        <w:t>propiedad</w:t>
-      </w:r>
-      <w:proofErr w:type="spellEnd"/>
-      <w:r>
-        <w:rPr>
-          <w:rFonts w:ascii="Times New Roman" w:hAnsi="Times New Roman" w:cs="Times New Roman"/>
-        </w:rPr>
-        <w:t xml:space="preserve"> </w:t>
-      </w:r>
-      <w:proofErr w:type="spellStart"/>
-      <w:r>
-        <w:rPr>
-          <w:rFonts w:ascii="Times New Roman" w:hAnsi="Times New Roman" w:cs="Times New Roman"/>
-        </w:rPr>
-        <w:t>mueble</w:t>
-      </w:r>
-      <w:proofErr w:type="spellEnd"/>
-      <w:r>
-        <w:rPr>
-          <w:rFonts w:ascii="Times New Roman" w:hAnsi="Times New Roman" w:cs="Times New Roman"/>
-        </w:rPr>
-        <w:t xml:space="preserve">: </w:t>
-      </w:r>
-      <w:r>
-        <w:rPr>
-          <w:rFonts w:ascii="Times New Roman" w:hAnsi="Times New Roman" w:cs="Times New Roman"/>
-        </w:rPr>
-        <w:t>{</w:t>
-      </w:r>
-      <w:r>
-        <w:rPr>
-          <w:rFonts w:ascii="Times New Roman" w:hAnsi="Times New Roman" w:cs="Times New Roman"/>
-        </w:rPr>
-        <w:t>{</w:t>
-      </w:r>
-      <w:proofErr w:type="spellStart"/>
-      <w:r>
-        <w:rPr>
-          <w:rFonts w:ascii="Times New Roman" w:hAnsi="Times New Roman" w:cs="Times New Roman"/>
-        </w:rPr>
-        <w:t>lista_propiedad_mueble</w:t>
-      </w:r>
-      <w:proofErr w:type="spellEnd"/>
-      <w:r>
-        <w:rPr>
-          <w:rFonts w:ascii="Times New Roman" w:hAnsi="Times New Roman" w:cs="Times New Roman"/>
-        </w:rPr>
-        <w:t>}</w:t>
-      </w:r>
-      <w:r>
-        <w:rPr>
-          <w:rFonts w:ascii="Times New Roman" w:hAnsi="Times New Roman" w:cs="Times New Roman"/>
-        </w:rPr>
-        <w:t>}</w:t>
-      </w:r>
-      <w:r>
-        <w:rPr>
-          <w:rFonts w:ascii="Times New Roman" w:hAnsi="Times New Roman" w:cs="Times New Roman"/>
-          <w:bCs/>
-          <w:u w:val="single"/>
-        </w:rPr>
-        <w:t>.</w:t>
-      </w:r>
-      <w:r>
-        <w:rPr>
-          <w:rFonts w:ascii="Times New Roman" w:hAnsi="Times New Roman" w:cs="Times New Roman"/>
-          <w:bCs/>
-        </w:rPr>
-        <w:t xml:space="preserve"> </w:t>
-      </w:r>
-      <w:r>
-        <w:rPr>
-          <w:rFonts w:ascii="Times New Roman" w:hAnsi="Times New Roman" w:cs="Times New Roman"/>
-        </w:rPr>
-        <w:t xml:space="preserve">Los </w:t>
-      </w:r>
-      <w:proofErr w:type="spellStart"/>
-      <w:r>
-        <w:rPr>
-          <w:rFonts w:ascii="Times New Roman" w:hAnsi="Times New Roman" w:cs="Times New Roman"/>
-        </w:rPr>
-        <w:t>mismos</w:t>
-      </w:r>
-      <w:proofErr w:type="spellEnd"/>
-      <w:r>
-        <w:rPr>
-          <w:rFonts w:ascii="Times New Roman" w:hAnsi="Times New Roman" w:cs="Times New Roman"/>
-        </w:rPr>
-        <w:t xml:space="preserve"> </w:t>
-      </w:r>
-      <w:proofErr w:type="spellStart"/>
-      <w:r>
-        <w:rPr>
-          <w:rFonts w:ascii="Times New Roman" w:hAnsi="Times New Roman" w:cs="Times New Roman"/>
-        </w:rPr>
-        <w:t>serán</w:t>
-      </w:r>
-      <w:proofErr w:type="spellEnd"/>
-      <w:r>
-        <w:rPr>
-          <w:rFonts w:ascii="Times New Roman" w:hAnsi="Times New Roman" w:cs="Times New Roman"/>
-        </w:rPr>
-        <w:t xml:space="preserve"> </w:t>
-      </w:r>
-      <w:proofErr w:type="spellStart"/>
-      <w:r>
-        <w:rPr>
-          <w:rFonts w:ascii="Times New Roman" w:hAnsi="Times New Roman" w:cs="Times New Roman"/>
-        </w:rPr>
-        <w:t>entregados</w:t>
-      </w:r>
-      <w:proofErr w:type="spellEnd"/>
-      <w:r>
-        <w:rPr>
-          <w:rFonts w:ascii="Times New Roman" w:hAnsi="Times New Roman" w:cs="Times New Roman"/>
-        </w:rPr>
-        <w:t xml:space="preserve"> y </w:t>
-      </w:r>
-      <w:proofErr w:type="spellStart"/>
-      <w:r>
-        <w:rPr>
-          <w:rFonts w:ascii="Times New Roman" w:hAnsi="Times New Roman" w:cs="Times New Roman"/>
-        </w:rPr>
-        <w:t>recibidos</w:t>
-      </w:r>
-      <w:proofErr w:type="spellEnd"/>
-      <w:r>
-        <w:rPr>
-          <w:rFonts w:ascii="Times New Roman" w:hAnsi="Times New Roman" w:cs="Times New Roman"/>
-        </w:rPr>
-        <w:t xml:space="preserve"> </w:t>
-      </w:r>
-      <w:proofErr w:type="spellStart"/>
-      <w:r>
-        <w:rPr>
-          <w:rFonts w:ascii="Times New Roman" w:hAnsi="Times New Roman" w:cs="Times New Roman"/>
-        </w:rPr>
-        <w:t>tal</w:t>
-      </w:r>
-      <w:proofErr w:type="spellEnd"/>
-      <w:r>
-        <w:rPr>
-          <w:rFonts w:ascii="Times New Roman" w:hAnsi="Times New Roman" w:cs="Times New Roman"/>
-        </w:rPr>
-        <w:t xml:space="preserve"> y </w:t>
-      </w:r>
-      <w:proofErr w:type="spellStart"/>
-      <w:r>
-        <w:rPr>
-          <w:rFonts w:ascii="Times New Roman" w:hAnsi="Times New Roman" w:cs="Times New Roman"/>
-        </w:rPr>
-        <w:t>como</w:t>
-      </w:r>
-      <w:proofErr w:type="spellEnd"/>
-      <w:r>
-        <w:rPr>
-          <w:rFonts w:ascii="Times New Roman" w:hAnsi="Times New Roman" w:cs="Times New Roman"/>
-        </w:rPr>
-        <w:t xml:space="preserve"> </w:t>
-      </w:r>
-      <w:proofErr w:type="spellStart"/>
-      <w:r>
-        <w:rPr>
-          <w:rFonts w:ascii="Times New Roman" w:hAnsi="Times New Roman" w:cs="Times New Roman"/>
-        </w:rPr>
-        <w:t>están</w:t>
-      </w:r>
-      <w:proofErr w:type="spellEnd"/>
-      <w:r>
-        <w:rPr>
-          <w:rFonts w:ascii="Times New Roman" w:hAnsi="Times New Roman" w:cs="Times New Roman"/>
-        </w:rPr>
-        <w:t xml:space="preserve">, “as is”, </w:t>
-      </w:r>
-      <w:proofErr w:type="spellStart"/>
-      <w:r>
-        <w:rPr>
-          <w:rFonts w:ascii="Times New Roman" w:hAnsi="Times New Roman" w:cs="Times New Roman"/>
-        </w:rPr>
-        <w:t>entendiendo</w:t>
-      </w:r>
-      <w:proofErr w:type="spellEnd"/>
-      <w:r>
-        <w:rPr>
-          <w:rFonts w:ascii="Times New Roman" w:hAnsi="Times New Roman" w:cs="Times New Roman"/>
-        </w:rPr>
-        <w:t xml:space="preserve"> y </w:t>
-      </w:r>
-      <w:proofErr w:type="spellStart"/>
-      <w:r>
-        <w:rPr>
-          <w:rFonts w:ascii="Times New Roman" w:hAnsi="Times New Roman" w:cs="Times New Roman"/>
-        </w:rPr>
-        <w:t>aceptando</w:t>
-      </w:r>
-      <w:proofErr w:type="spellEnd"/>
-      <w:r>
-        <w:rPr>
-          <w:rFonts w:ascii="Times New Roman" w:hAnsi="Times New Roman" w:cs="Times New Roman"/>
-        </w:rPr>
-        <w:t xml:space="preserve"> la </w:t>
-      </w:r>
-      <w:proofErr w:type="spellStart"/>
-      <w:r>
-        <w:rPr>
-          <w:rFonts w:ascii="Times New Roman" w:hAnsi="Times New Roman" w:cs="Times New Roman"/>
-        </w:rPr>
-        <w:t>parte</w:t>
-      </w:r>
-      <w:proofErr w:type="spellEnd"/>
-      <w:r>
-        <w:rPr>
-          <w:rFonts w:ascii="Times New Roman" w:hAnsi="Times New Roman" w:cs="Times New Roman"/>
-        </w:rPr>
-        <w:t xml:space="preserve"> </w:t>
-      </w:r>
-      <w:proofErr w:type="spellStart"/>
-      <w:r>
-        <w:rPr>
-          <w:rFonts w:ascii="Times New Roman" w:hAnsi="Times New Roman" w:cs="Times New Roman"/>
-        </w:rPr>
-        <w:t>compradora</w:t>
-      </w:r>
-      <w:proofErr w:type="spellEnd"/>
-      <w:r>
-        <w:rPr>
-          <w:rFonts w:ascii="Times New Roman" w:hAnsi="Times New Roman" w:cs="Times New Roman"/>
-        </w:rPr>
-        <w:t xml:space="preserve"> que </w:t>
-      </w:r>
-      <w:proofErr w:type="spellStart"/>
-      <w:r>
-        <w:rPr>
-          <w:rFonts w:ascii="Times New Roman" w:hAnsi="Times New Roman" w:cs="Times New Roman"/>
-        </w:rPr>
-        <w:t>los</w:t>
-      </w:r>
-      <w:proofErr w:type="spellEnd"/>
-      <w:r>
-        <w:rPr>
-          <w:rFonts w:ascii="Times New Roman" w:hAnsi="Times New Roman" w:cs="Times New Roman"/>
-        </w:rPr>
-        <w:t xml:space="preserve"> </w:t>
-      </w:r>
-      <w:proofErr w:type="spellStart"/>
-      <w:r>
-        <w:rPr>
-          <w:rFonts w:ascii="Times New Roman" w:hAnsi="Times New Roman" w:cs="Times New Roman"/>
-        </w:rPr>
-        <w:t>mismos</w:t>
-      </w:r>
-      <w:proofErr w:type="spellEnd"/>
-      <w:r>
-        <w:rPr>
-          <w:rFonts w:ascii="Times New Roman" w:hAnsi="Times New Roman" w:cs="Times New Roman"/>
-        </w:rPr>
-        <w:t xml:space="preserve"> son </w:t>
-      </w:r>
-      <w:proofErr w:type="spellStart"/>
-      <w:r>
-        <w:rPr>
-          <w:rFonts w:ascii="Times New Roman" w:hAnsi="Times New Roman" w:cs="Times New Roman"/>
-        </w:rPr>
-        <w:t>usados</w:t>
-      </w:r>
-      <w:proofErr w:type="spellEnd"/>
-      <w:r>
-        <w:rPr>
-          <w:rFonts w:ascii="Times New Roman" w:hAnsi="Times New Roman" w:cs="Times New Roman"/>
-        </w:rPr>
-        <w:t xml:space="preserve"> y que </w:t>
-      </w:r>
-      <w:proofErr w:type="spellStart"/>
-      <w:r>
-        <w:rPr>
-          <w:rFonts w:ascii="Times New Roman" w:hAnsi="Times New Roman" w:cs="Times New Roman"/>
-        </w:rPr>
-        <w:t>por</w:t>
-      </w:r>
-      <w:proofErr w:type="spellEnd"/>
-      <w:r>
-        <w:rPr>
-          <w:rFonts w:ascii="Times New Roman" w:hAnsi="Times New Roman" w:cs="Times New Roman"/>
-        </w:rPr>
-        <w:t xml:space="preserve"> </w:t>
-      </w:r>
-      <w:proofErr w:type="spellStart"/>
-      <w:r>
-        <w:rPr>
-          <w:rFonts w:ascii="Times New Roman" w:hAnsi="Times New Roman" w:cs="Times New Roman"/>
-        </w:rPr>
-        <w:t>tal</w:t>
-      </w:r>
-      <w:proofErr w:type="spellEnd"/>
-      <w:r>
-        <w:rPr>
-          <w:rFonts w:ascii="Times New Roman" w:hAnsi="Times New Roman" w:cs="Times New Roman"/>
-        </w:rPr>
-        <w:t xml:space="preserve"> </w:t>
-      </w:r>
-      <w:proofErr w:type="spellStart"/>
-      <w:r>
-        <w:rPr>
-          <w:rFonts w:ascii="Times New Roman" w:hAnsi="Times New Roman" w:cs="Times New Roman"/>
-        </w:rPr>
-        <w:t>razón</w:t>
-      </w:r>
-      <w:proofErr w:type="spellEnd"/>
-      <w:r>
-        <w:rPr>
-          <w:rFonts w:ascii="Times New Roman" w:hAnsi="Times New Roman" w:cs="Times New Roman"/>
-        </w:rPr>
-        <w:t xml:space="preserve">, </w:t>
-      </w:r>
-      <w:proofErr w:type="spellStart"/>
-      <w:r>
-        <w:rPr>
-          <w:rFonts w:ascii="Times New Roman" w:hAnsi="Times New Roman" w:cs="Times New Roman"/>
-        </w:rPr>
-        <w:t>ni</w:t>
-      </w:r>
-      <w:proofErr w:type="spellEnd"/>
-      <w:r>
-        <w:rPr>
-          <w:rFonts w:ascii="Times New Roman" w:hAnsi="Times New Roman" w:cs="Times New Roman"/>
-        </w:rPr>
-        <w:t xml:space="preserve"> la </w:t>
-      </w:r>
-      <w:proofErr w:type="spellStart"/>
-      <w:r>
-        <w:rPr>
-          <w:rFonts w:ascii="Times New Roman" w:hAnsi="Times New Roman" w:cs="Times New Roman"/>
-        </w:rPr>
-        <w:t>Parte</w:t>
-      </w:r>
-      <w:proofErr w:type="spellEnd"/>
-      <w:r>
-        <w:rPr>
-          <w:rFonts w:ascii="Times New Roman" w:hAnsi="Times New Roman" w:cs="Times New Roman"/>
-        </w:rPr>
-        <w:t xml:space="preserve"> </w:t>
-      </w:r>
-      <w:proofErr w:type="spellStart"/>
-      <w:r>
-        <w:rPr>
-          <w:rFonts w:ascii="Times New Roman" w:hAnsi="Times New Roman" w:cs="Times New Roman"/>
-        </w:rPr>
-        <w:t>Vendedora</w:t>
-      </w:r>
-      <w:proofErr w:type="spellEnd"/>
-      <w:r>
-        <w:rPr>
-          <w:rFonts w:ascii="Times New Roman" w:hAnsi="Times New Roman" w:cs="Times New Roman"/>
-        </w:rPr>
-        <w:t xml:space="preserve"> </w:t>
-      </w:r>
-      <w:proofErr w:type="spellStart"/>
-      <w:r>
-        <w:rPr>
-          <w:rFonts w:ascii="Times New Roman" w:hAnsi="Times New Roman" w:cs="Times New Roman"/>
-        </w:rPr>
-        <w:t>ni</w:t>
-      </w:r>
-      <w:proofErr w:type="spellEnd"/>
-      <w:r>
-        <w:rPr>
-          <w:rFonts w:ascii="Times New Roman" w:hAnsi="Times New Roman" w:cs="Times New Roman"/>
-        </w:rPr>
-        <w:t xml:space="preserve"> </w:t>
-      </w:r>
-      <w:proofErr w:type="spellStart"/>
-      <w:r>
-        <w:rPr>
-          <w:rFonts w:ascii="Times New Roman" w:hAnsi="Times New Roman" w:cs="Times New Roman"/>
-        </w:rPr>
-        <w:t>el</w:t>
-      </w:r>
-      <w:proofErr w:type="spellEnd"/>
-      <w:r>
-        <w:rPr>
-          <w:rFonts w:ascii="Times New Roman" w:hAnsi="Times New Roman" w:cs="Times New Roman"/>
-        </w:rPr>
-        <w:t xml:space="preserve"> </w:t>
-      </w:r>
-      <w:proofErr w:type="spellStart"/>
-      <w:r>
-        <w:rPr>
-          <w:rFonts w:ascii="Times New Roman" w:hAnsi="Times New Roman" w:cs="Times New Roman"/>
-        </w:rPr>
-        <w:t>Intermediario</w:t>
-      </w:r>
-      <w:proofErr w:type="spellEnd"/>
-      <w:r>
-        <w:rPr>
-          <w:rFonts w:ascii="Times New Roman" w:hAnsi="Times New Roman" w:cs="Times New Roman"/>
-        </w:rPr>
-        <w:t xml:space="preserve"> </w:t>
-      </w:r>
-      <w:proofErr w:type="spellStart"/>
-      <w:r>
-        <w:rPr>
-          <w:rFonts w:ascii="Times New Roman" w:hAnsi="Times New Roman" w:cs="Times New Roman"/>
-        </w:rPr>
-        <w:t>serán</w:t>
-      </w:r>
-      <w:proofErr w:type="spellEnd"/>
-      <w:r>
-        <w:rPr>
-          <w:rFonts w:ascii="Times New Roman" w:hAnsi="Times New Roman" w:cs="Times New Roman"/>
-        </w:rPr>
-        <w:t xml:space="preserve"> </w:t>
-      </w:r>
-      <w:proofErr w:type="spellStart"/>
-      <w:r>
-        <w:rPr>
-          <w:rFonts w:ascii="Times New Roman" w:hAnsi="Times New Roman" w:cs="Times New Roman"/>
-        </w:rPr>
-        <w:t>responsables</w:t>
-      </w:r>
-      <w:proofErr w:type="spellEnd"/>
-      <w:r>
-        <w:rPr>
-          <w:rFonts w:ascii="Times New Roman" w:hAnsi="Times New Roman" w:cs="Times New Roman"/>
-        </w:rPr>
-        <w:t xml:space="preserve"> del </w:t>
-      </w:r>
-      <w:proofErr w:type="spellStart"/>
-      <w:r>
-        <w:rPr>
-          <w:rFonts w:ascii="Times New Roman" w:hAnsi="Times New Roman" w:cs="Times New Roman"/>
-        </w:rPr>
-        <w:t>buen</w:t>
-      </w:r>
-      <w:proofErr w:type="spellEnd"/>
-      <w:r>
-        <w:rPr>
-          <w:rFonts w:ascii="Times New Roman" w:hAnsi="Times New Roman" w:cs="Times New Roman"/>
-        </w:rPr>
-        <w:t xml:space="preserve"> </w:t>
-      </w:r>
-      <w:proofErr w:type="spellStart"/>
-      <w:r>
-        <w:rPr>
-          <w:rFonts w:ascii="Times New Roman" w:hAnsi="Times New Roman" w:cs="Times New Roman"/>
-        </w:rPr>
-        <w:t>funcionamiento</w:t>
-      </w:r>
-      <w:proofErr w:type="spellEnd"/>
-      <w:r>
-        <w:rPr>
-          <w:rFonts w:ascii="Times New Roman" w:hAnsi="Times New Roman" w:cs="Times New Roman"/>
-        </w:rPr>
-        <w:t xml:space="preserve"> o </w:t>
-      </w:r>
-      <w:proofErr w:type="spellStart"/>
-      <w:r>
-        <w:rPr>
-          <w:rFonts w:ascii="Times New Roman" w:hAnsi="Times New Roman" w:cs="Times New Roman"/>
-        </w:rPr>
-        <w:t>garantía</w:t>
-      </w:r>
-      <w:proofErr w:type="spellEnd"/>
-      <w:r>
-        <w:rPr>
-          <w:rFonts w:ascii="Times New Roman" w:hAnsi="Times New Roman" w:cs="Times New Roman"/>
-        </w:rPr>
-        <w:t xml:space="preserve"> de </w:t>
-      </w:r>
-      <w:proofErr w:type="spellStart"/>
-      <w:r>
-        <w:rPr>
-          <w:rFonts w:ascii="Times New Roman" w:hAnsi="Times New Roman" w:cs="Times New Roman"/>
-        </w:rPr>
-        <w:t>estos</w:t>
-      </w:r>
-      <w:proofErr w:type="spellEnd"/>
-      <w:r>
-        <w:rPr>
-          <w:rFonts w:ascii="Times New Roman" w:hAnsi="Times New Roman" w:cs="Times New Roman"/>
-        </w:rPr>
-        <w:t>.</w:t>
-      </w:r>
-      <w:r>
-        <w:rPr>
-          <w:rFonts w:ascii="Times New Roman" w:hAnsi="Times New Roman" w:cs="Times New Roman"/>
-        </w:rPr>
-        <w:tab/>
+      <w:r>
+        <w:rPr>
+          <w:rStyle w:val="s1"/>
+          <w:rFonts w:ascii="Times New Roman" w:hAnsi="Times New Roman" w:cs="Times New Roman"/>
+          <w:sz w:val="24"/>
+          <w:szCs w:val="24"/>
+          <w:lang w:val="es-PR"/>
+        </w:rPr>
+        <w:t xml:space="preserve">{%if </w:t>
       </w:r>
     </w:p>
     <w:p>
@@ -11938,20 +11427,173 @@
         <w:jc w:val="both"/>
         <w:rPr>
           <w:rFonts w:ascii="Times New Roman" w:hAnsi="Times New Roman" w:cs="Times New Roman"/>
-          <w:bCs/>
         </w:rPr>
       </w:pPr>
       <w:r>
         <w:rPr>
-          <w:rFonts w:ascii="Times New Roman" w:hAnsi="Times New Roman" w:cs="Times New Roman"/>
-          <w:bCs/>
-        </w:rPr>
-        <w:t xml:space="preserve">—SIX: The aforementioned property includes the following personal property: </w:t>
-      </w:r>
-      <w:r>
-        <w:rPr>
-          <w:rFonts w:ascii="Times New Roman" w:hAnsi="Times New Roman" w:cs="Times New Roman"/>
-          <w:bCs/>
+          <w:rStyle w:val="s1"/>
+          <w:rFonts w:ascii="Times New Roman" w:hAnsi="Times New Roman" w:cs="Times New Roman"/>
+          <w:sz w:val="24"/>
+          <w:szCs w:val="24"/>
+          <w:lang w:val="es-PR"/>
+        </w:rPr>
+        <w:t>hay_enser_o_propiedad_mueble</w:t>
+      </w:r>
+      <w:r>
+        <w:rPr>
+          <w:rStyle w:val="s1"/>
+          <w:rFonts w:ascii="Times New Roman" w:hAnsi="Times New Roman" w:cs="Times New Roman"/>
+          <w:sz w:val="24"/>
+          <w:szCs w:val="24"/>
+          <w:lang w:val="es-PR"/>
+        </w:rPr>
+        <w:t>==</w:t>
+      </w:r>
+      <w:r>
+        <w:rPr>
+          <w:rStyle w:val="s1"/>
+          <w:rFonts w:ascii="Times New Roman" w:hAnsi="Times New Roman" w:cs="Times New Roman"/>
+          <w:sz w:val="24"/>
+          <w:szCs w:val="24"/>
+          <w:lang w:val="es-PR"/>
+        </w:rPr>
+        <w:t>0</w:t>
+      </w:r>
+      <w:r>
+        <w:rPr>
+          <w:rStyle w:val="s1"/>
+          <w:rFonts w:ascii="Times New Roman" w:hAnsi="Times New Roman" w:cs="Times New Roman"/>
+          <w:sz w:val="24"/>
+          <w:szCs w:val="24"/>
+          <w:lang w:val="es-PR"/>
+        </w:rPr>
+        <w:t>%}</w:t>
+      </w:r>
+      <w:r>
+        <w:rPr>
+          <w:rStyle w:val="s1"/>
+          <w:rFonts w:ascii="Times New Roman" w:hAnsi="Times New Roman" w:cs="Times New Roman"/>
+          <w:sz w:val="24"/>
+          <w:szCs w:val="24"/>
+          <w:lang w:val="es-PR"/>
+        </w:rPr>
+        <w:t xml:space="preserve">no </w:t>
+      </w:r>
+      <w:proofErr w:type="spellStart"/>
+      <w:r>
+        <w:rPr>
+          <w:rFonts w:ascii="Times New Roman" w:hAnsi="Times New Roman" w:cs="Times New Roman"/>
+        </w:rPr>
+        <w:t>incluye</w:t>
+      </w:r>
+      <w:proofErr w:type="spellEnd"/>
+      <w:r>
+        <w:rPr>
+          <w:rFonts w:ascii="Times New Roman" w:hAnsi="Times New Roman" w:cs="Times New Roman"/>
+        </w:rPr>
+        <w:t xml:space="preserve"> </w:t>
+      </w:r>
+      <w:proofErr w:type="spellStart"/>
+      <w:r>
+        <w:rPr>
+          <w:rFonts w:ascii="Times New Roman" w:hAnsi="Times New Roman" w:cs="Times New Roman"/>
+        </w:rPr>
+        <w:t>propiedad</w:t>
+      </w:r>
+      <w:proofErr w:type="spellEnd"/>
+      <w:r>
+        <w:rPr>
+          <w:rFonts w:ascii="Times New Roman" w:hAnsi="Times New Roman" w:cs="Times New Roman"/>
+        </w:rPr>
+        <w:t xml:space="preserve"> </w:t>
+      </w:r>
+      <w:proofErr w:type="spellStart"/>
+      <w:r>
+        <w:rPr>
+          <w:rFonts w:ascii="Times New Roman" w:hAnsi="Times New Roman" w:cs="Times New Roman"/>
+        </w:rPr>
+        <w:t>mueble</w:t>
+      </w:r>
+      <w:proofErr w:type="spellEnd"/>
+      <w:r>
+        <w:rPr>
+          <w:rFonts w:ascii="Times New Roman" w:hAnsi="Times New Roman" w:cs="Times New Roman"/>
+        </w:rPr>
+        <w:t>.{%else</w:t>
+      </w:r>
+      <w:proofErr w:type="gramStart"/>
+      <w:r>
+        <w:rPr>
+          <w:rFonts w:ascii="Times New Roman" w:hAnsi="Times New Roman" w:cs="Times New Roman"/>
+        </w:rPr>
+        <w:t>%}</w:t>
+      </w:r>
+      <w:proofErr w:type="spellStart"/>
+      <w:r>
+        <w:rPr>
+          <w:rFonts w:ascii="Times New Roman" w:hAnsi="Times New Roman" w:cs="Times New Roman"/>
+        </w:rPr>
+        <w:t>incluye</w:t>
+      </w:r>
+      <w:proofErr w:type="spellEnd"/>
+      <w:proofErr w:type="gramEnd"/>
+      <w:r>
+        <w:rPr>
+          <w:rFonts w:ascii="Times New Roman" w:hAnsi="Times New Roman" w:cs="Times New Roman"/>
+        </w:rPr>
+        <w:t xml:space="preserve"> </w:t>
+      </w:r>
+      <w:r>
+        <w:rPr>
+          <w:rFonts w:ascii="Times New Roman" w:hAnsi="Times New Roman" w:cs="Times New Roman"/>
+        </w:rPr>
+        <w:t xml:space="preserve">la </w:t>
+      </w:r>
+      <w:proofErr w:type="spellStart"/>
+      <w:r>
+        <w:rPr>
+          <w:rFonts w:ascii="Times New Roman" w:hAnsi="Times New Roman" w:cs="Times New Roman"/>
+        </w:rPr>
+        <w:t>siguiente</w:t>
+      </w:r>
+      <w:proofErr w:type="spellEnd"/>
+      <w:r>
+        <w:rPr>
+          <w:rFonts w:ascii="Times New Roman" w:hAnsi="Times New Roman" w:cs="Times New Roman"/>
+        </w:rPr>
+        <w:t xml:space="preserve"> </w:t>
+      </w:r>
+      <w:proofErr w:type="spellStart"/>
+      <w:r>
+        <w:rPr>
+          <w:rFonts w:ascii="Times New Roman" w:hAnsi="Times New Roman" w:cs="Times New Roman"/>
+        </w:rPr>
+        <w:t>propiedad</w:t>
+      </w:r>
+      <w:proofErr w:type="spellEnd"/>
+      <w:r>
+        <w:rPr>
+          <w:rFonts w:ascii="Times New Roman" w:hAnsi="Times New Roman" w:cs="Times New Roman"/>
+        </w:rPr>
+        <w:t xml:space="preserve"> </w:t>
+      </w:r>
+      <w:proofErr w:type="spellStart"/>
+      <w:r>
+        <w:rPr>
+          <w:rFonts w:ascii="Times New Roman" w:hAnsi="Times New Roman" w:cs="Times New Roman"/>
+        </w:rPr>
+        <w:t>mueble</w:t>
+      </w:r>
+      <w:proofErr w:type="spellEnd"/>
+      <w:r>
+        <w:rPr>
+          <w:rFonts w:ascii="Times New Roman" w:hAnsi="Times New Roman" w:cs="Times New Roman"/>
+        </w:rPr>
+        <w:t xml:space="preserve">: </w:t>
+      </w:r>
+      <w:r>
+        <w:rPr>
+          <w:rFonts w:ascii="Times New Roman" w:hAnsi="Times New Roman" w:cs="Times New Roman"/>
         </w:rPr>
         <w:t>{</w:t>
       </w:r>
@@ -11959,14 +11601,16 @@
         <w:rPr>
           <w:rFonts w:ascii="Times New Roman" w:hAnsi="Times New Roman" w:cs="Times New Roman"/>
         </w:rPr>
-        <w:t>{lista_propiedad_mueble</w:t>
-      </w:r>
-      <w:r>
-        <w:rPr>
-          <w:rFonts w:ascii="Times New Roman" w:hAnsi="Times New Roman" w:cs="Times New Roman"/>
-        </w:rPr>
-        <w:t>_en</w:t>
-      </w:r>
+        <w:t>{</w:t>
+      </w:r>
+      <w:proofErr w:type="spellStart"/>
+      <w:r>
+        <w:rPr>
+          <w:rFonts w:ascii="Times New Roman" w:hAnsi="Times New Roman" w:cs="Times New Roman"/>
+        </w:rPr>
+        <w:t>lista_propiedad_mueble</w:t>
+      </w:r>
+      <w:proofErr w:type="spellEnd"/>
       <w:r>
         <w:rPr>
           <w:rFonts w:ascii="Times New Roman" w:hAnsi="Times New Roman" w:cs="Times New Roman"/>
@@ -11992,7 +11636,649 @@
           <w:rFonts w:ascii="Times New Roman" w:hAnsi="Times New Roman" w:cs="Times New Roman"/>
           <w:bCs/>
         </w:rPr>
-        <w:t xml:space="preserve"> These items will be delivered and received as is, with the purchasing party understanding and accepting that they are used and, for this reason, neither the Selling Party nor the Intermediary will be responsible for their proper functioning or warranty.</w:t>
+        <w:t xml:space="preserve"> </w:t>
+      </w:r>
+      <w:r>
+        <w:rPr>
+          <w:rFonts w:ascii="Times New Roman" w:hAnsi="Times New Roman" w:cs="Times New Roman"/>
+        </w:rPr>
+        <w:t xml:space="preserve">Los </w:t>
+      </w:r>
+      <w:proofErr w:type="spellStart"/>
+      <w:r>
+        <w:rPr>
+          <w:rFonts w:ascii="Times New Roman" w:hAnsi="Times New Roman" w:cs="Times New Roman"/>
+        </w:rPr>
+        <w:t>mismos</w:t>
+      </w:r>
+      <w:proofErr w:type="spellEnd"/>
+      <w:r>
+        <w:rPr>
+          <w:rFonts w:ascii="Times New Roman" w:hAnsi="Times New Roman" w:cs="Times New Roman"/>
+        </w:rPr>
+        <w:t xml:space="preserve"> </w:t>
+      </w:r>
+      <w:proofErr w:type="spellStart"/>
+      <w:r>
+        <w:rPr>
+          <w:rFonts w:ascii="Times New Roman" w:hAnsi="Times New Roman" w:cs="Times New Roman"/>
+        </w:rPr>
+        <w:t>serán</w:t>
+      </w:r>
+      <w:proofErr w:type="spellEnd"/>
+      <w:r>
+        <w:rPr>
+          <w:rFonts w:ascii="Times New Roman" w:hAnsi="Times New Roman" w:cs="Times New Roman"/>
+        </w:rPr>
+        <w:t xml:space="preserve"> </w:t>
+      </w:r>
+      <w:proofErr w:type="spellStart"/>
+      <w:r>
+        <w:rPr>
+          <w:rFonts w:ascii="Times New Roman" w:hAnsi="Times New Roman" w:cs="Times New Roman"/>
+        </w:rPr>
+        <w:t>entregados</w:t>
+      </w:r>
+      <w:proofErr w:type="spellEnd"/>
+      <w:r>
+        <w:rPr>
+          <w:rFonts w:ascii="Times New Roman" w:hAnsi="Times New Roman" w:cs="Times New Roman"/>
+        </w:rPr>
+        <w:t xml:space="preserve"> y </w:t>
+      </w:r>
+      <w:proofErr w:type="spellStart"/>
+      <w:r>
+        <w:rPr>
+          <w:rFonts w:ascii="Times New Roman" w:hAnsi="Times New Roman" w:cs="Times New Roman"/>
+        </w:rPr>
+        <w:t>recibidos</w:t>
+      </w:r>
+      <w:proofErr w:type="spellEnd"/>
+      <w:r>
+        <w:rPr>
+          <w:rFonts w:ascii="Times New Roman" w:hAnsi="Times New Roman" w:cs="Times New Roman"/>
+        </w:rPr>
+        <w:t xml:space="preserve"> </w:t>
+      </w:r>
+      <w:proofErr w:type="spellStart"/>
+      <w:r>
+        <w:rPr>
+          <w:rFonts w:ascii="Times New Roman" w:hAnsi="Times New Roman" w:cs="Times New Roman"/>
+        </w:rPr>
+        <w:t>tal</w:t>
+      </w:r>
+      <w:proofErr w:type="spellEnd"/>
+      <w:r>
+        <w:rPr>
+          <w:rFonts w:ascii="Times New Roman" w:hAnsi="Times New Roman" w:cs="Times New Roman"/>
+        </w:rPr>
+        <w:t xml:space="preserve"> y </w:t>
+      </w:r>
+      <w:proofErr w:type="spellStart"/>
+      <w:r>
+        <w:rPr>
+          <w:rFonts w:ascii="Times New Roman" w:hAnsi="Times New Roman" w:cs="Times New Roman"/>
+        </w:rPr>
+        <w:t>como</w:t>
+      </w:r>
+      <w:proofErr w:type="spellEnd"/>
+      <w:r>
+        <w:rPr>
+          <w:rFonts w:ascii="Times New Roman" w:hAnsi="Times New Roman" w:cs="Times New Roman"/>
+        </w:rPr>
+        <w:t xml:space="preserve"> </w:t>
+      </w:r>
+      <w:proofErr w:type="spellStart"/>
+      <w:r>
+        <w:rPr>
+          <w:rFonts w:ascii="Times New Roman" w:hAnsi="Times New Roman" w:cs="Times New Roman"/>
+        </w:rPr>
+        <w:t>están</w:t>
+      </w:r>
+      <w:proofErr w:type="spellEnd"/>
+      <w:r>
+        <w:rPr>
+          <w:rFonts w:ascii="Times New Roman" w:hAnsi="Times New Roman" w:cs="Times New Roman"/>
+        </w:rPr>
+        <w:t xml:space="preserve">, “as is”, </w:t>
+      </w:r>
+      <w:proofErr w:type="spellStart"/>
+      <w:r>
+        <w:rPr>
+          <w:rFonts w:ascii="Times New Roman" w:hAnsi="Times New Roman" w:cs="Times New Roman"/>
+        </w:rPr>
+        <w:t>entendiendo</w:t>
+      </w:r>
+      <w:proofErr w:type="spellEnd"/>
+      <w:r>
+        <w:rPr>
+          <w:rFonts w:ascii="Times New Roman" w:hAnsi="Times New Roman" w:cs="Times New Roman"/>
+        </w:rPr>
+        <w:t xml:space="preserve"> y </w:t>
+      </w:r>
+      <w:proofErr w:type="spellStart"/>
+      <w:r>
+        <w:rPr>
+          <w:rFonts w:ascii="Times New Roman" w:hAnsi="Times New Roman" w:cs="Times New Roman"/>
+        </w:rPr>
+        <w:t>aceptando</w:t>
+      </w:r>
+      <w:proofErr w:type="spellEnd"/>
+      <w:r>
+        <w:rPr>
+          <w:rFonts w:ascii="Times New Roman" w:hAnsi="Times New Roman" w:cs="Times New Roman"/>
+        </w:rPr>
+        <w:t xml:space="preserve"> la </w:t>
+      </w:r>
+      <w:proofErr w:type="spellStart"/>
+      <w:r>
+        <w:rPr>
+          <w:rFonts w:ascii="Times New Roman" w:hAnsi="Times New Roman" w:cs="Times New Roman"/>
+        </w:rPr>
+        <w:t>parte</w:t>
+      </w:r>
+      <w:proofErr w:type="spellEnd"/>
+      <w:r>
+        <w:rPr>
+          <w:rFonts w:ascii="Times New Roman" w:hAnsi="Times New Roman" w:cs="Times New Roman"/>
+        </w:rPr>
+        <w:t xml:space="preserve"> </w:t>
+      </w:r>
+      <w:proofErr w:type="spellStart"/>
+      <w:r>
+        <w:rPr>
+          <w:rFonts w:ascii="Times New Roman" w:hAnsi="Times New Roman" w:cs="Times New Roman"/>
+        </w:rPr>
+        <w:t>compradora</w:t>
+      </w:r>
+      <w:proofErr w:type="spellEnd"/>
+      <w:r>
+        <w:rPr>
+          <w:rFonts w:ascii="Times New Roman" w:hAnsi="Times New Roman" w:cs="Times New Roman"/>
+        </w:rPr>
+        <w:t xml:space="preserve"> que </w:t>
+      </w:r>
+      <w:proofErr w:type="spellStart"/>
+      <w:r>
+        <w:rPr>
+          <w:rFonts w:ascii="Times New Roman" w:hAnsi="Times New Roman" w:cs="Times New Roman"/>
+        </w:rPr>
+        <w:t>los</w:t>
+      </w:r>
+      <w:proofErr w:type="spellEnd"/>
+      <w:r>
+        <w:rPr>
+          <w:rFonts w:ascii="Times New Roman" w:hAnsi="Times New Roman" w:cs="Times New Roman"/>
+        </w:rPr>
+        <w:t xml:space="preserve"> </w:t>
+      </w:r>
+      <w:proofErr w:type="spellStart"/>
+      <w:r>
+        <w:rPr>
+          <w:rFonts w:ascii="Times New Roman" w:hAnsi="Times New Roman" w:cs="Times New Roman"/>
+        </w:rPr>
+        <w:t>mismos</w:t>
+      </w:r>
+      <w:proofErr w:type="spellEnd"/>
+      <w:r>
+        <w:rPr>
+          <w:rFonts w:ascii="Times New Roman" w:hAnsi="Times New Roman" w:cs="Times New Roman"/>
+        </w:rPr>
+        <w:t xml:space="preserve"> son </w:t>
+      </w:r>
+      <w:proofErr w:type="spellStart"/>
+      <w:r>
+        <w:rPr>
+          <w:rFonts w:ascii="Times New Roman" w:hAnsi="Times New Roman" w:cs="Times New Roman"/>
+        </w:rPr>
+        <w:t>usados</w:t>
+      </w:r>
+      <w:proofErr w:type="spellEnd"/>
+      <w:r>
+        <w:rPr>
+          <w:rFonts w:ascii="Times New Roman" w:hAnsi="Times New Roman" w:cs="Times New Roman"/>
+        </w:rPr>
+        <w:t xml:space="preserve"> y que </w:t>
+      </w:r>
+      <w:proofErr w:type="spellStart"/>
+      <w:r>
+        <w:rPr>
+          <w:rFonts w:ascii="Times New Roman" w:hAnsi="Times New Roman" w:cs="Times New Roman"/>
+        </w:rPr>
+        <w:t>por</w:t>
+      </w:r>
+      <w:proofErr w:type="spellEnd"/>
+      <w:r>
+        <w:rPr>
+          <w:rFonts w:ascii="Times New Roman" w:hAnsi="Times New Roman" w:cs="Times New Roman"/>
+        </w:rPr>
+        <w:t xml:space="preserve"> </w:t>
+      </w:r>
+      <w:proofErr w:type="spellStart"/>
+      <w:r>
+        <w:rPr>
+          <w:rFonts w:ascii="Times New Roman" w:hAnsi="Times New Roman" w:cs="Times New Roman"/>
+        </w:rPr>
+        <w:t>tal</w:t>
+      </w:r>
+      <w:proofErr w:type="spellEnd"/>
+      <w:r>
+        <w:rPr>
+          <w:rFonts w:ascii="Times New Roman" w:hAnsi="Times New Roman" w:cs="Times New Roman"/>
+        </w:rPr>
+        <w:t xml:space="preserve"> </w:t>
+      </w:r>
+      <w:proofErr w:type="spellStart"/>
+      <w:r>
+        <w:rPr>
+          <w:rFonts w:ascii="Times New Roman" w:hAnsi="Times New Roman" w:cs="Times New Roman"/>
+        </w:rPr>
+        <w:t>razón</w:t>
+      </w:r>
+      <w:proofErr w:type="spellEnd"/>
+      <w:r>
+        <w:rPr>
+          <w:rFonts w:ascii="Times New Roman" w:hAnsi="Times New Roman" w:cs="Times New Roman"/>
+        </w:rPr>
+        <w:t xml:space="preserve">, </w:t>
+      </w:r>
+      <w:proofErr w:type="spellStart"/>
+      <w:r>
+        <w:rPr>
+          <w:rFonts w:ascii="Times New Roman" w:hAnsi="Times New Roman" w:cs="Times New Roman"/>
+        </w:rPr>
+        <w:t>ni</w:t>
+      </w:r>
+      <w:proofErr w:type="spellEnd"/>
+      <w:r>
+        <w:rPr>
+          <w:rFonts w:ascii="Times New Roman" w:hAnsi="Times New Roman" w:cs="Times New Roman"/>
+        </w:rPr>
+        <w:t xml:space="preserve"> la </w:t>
+      </w:r>
+      <w:proofErr w:type="spellStart"/>
+      <w:r>
+        <w:rPr>
+          <w:rFonts w:ascii="Times New Roman" w:hAnsi="Times New Roman" w:cs="Times New Roman"/>
+        </w:rPr>
+        <w:t>Parte</w:t>
+      </w:r>
+      <w:proofErr w:type="spellEnd"/>
+      <w:r>
+        <w:rPr>
+          <w:rFonts w:ascii="Times New Roman" w:hAnsi="Times New Roman" w:cs="Times New Roman"/>
+        </w:rPr>
+        <w:t xml:space="preserve"> </w:t>
+      </w:r>
+      <w:proofErr w:type="spellStart"/>
+      <w:r>
+        <w:rPr>
+          <w:rFonts w:ascii="Times New Roman" w:hAnsi="Times New Roman" w:cs="Times New Roman"/>
+        </w:rPr>
+        <w:t>Vendedora</w:t>
+      </w:r>
+      <w:proofErr w:type="spellEnd"/>
+      <w:r>
+        <w:rPr>
+          <w:rFonts w:ascii="Times New Roman" w:hAnsi="Times New Roman" w:cs="Times New Roman"/>
+        </w:rPr>
+        <w:t xml:space="preserve"> </w:t>
+      </w:r>
+      <w:proofErr w:type="spellStart"/>
+      <w:r>
+        <w:rPr>
+          <w:rFonts w:ascii="Times New Roman" w:hAnsi="Times New Roman" w:cs="Times New Roman"/>
+        </w:rPr>
+        <w:t>ni</w:t>
+      </w:r>
+      <w:proofErr w:type="spellEnd"/>
+      <w:r>
+        <w:rPr>
+          <w:rFonts w:ascii="Times New Roman" w:hAnsi="Times New Roman" w:cs="Times New Roman"/>
+        </w:rPr>
+        <w:t xml:space="preserve"> </w:t>
+      </w:r>
+      <w:proofErr w:type="spellStart"/>
+      <w:r>
+        <w:rPr>
+          <w:rFonts w:ascii="Times New Roman" w:hAnsi="Times New Roman" w:cs="Times New Roman"/>
+        </w:rPr>
+        <w:t>el</w:t>
+      </w:r>
+      <w:proofErr w:type="spellEnd"/>
+      <w:r>
+        <w:rPr>
+          <w:rFonts w:ascii="Times New Roman" w:hAnsi="Times New Roman" w:cs="Times New Roman"/>
+        </w:rPr>
+        <w:t xml:space="preserve"> </w:t>
+      </w:r>
+      <w:proofErr w:type="spellStart"/>
+      <w:r>
+        <w:rPr>
+          <w:rFonts w:ascii="Times New Roman" w:hAnsi="Times New Roman" w:cs="Times New Roman"/>
+        </w:rPr>
+        <w:t>Intermediario</w:t>
+      </w:r>
+      <w:proofErr w:type="spellEnd"/>
+      <w:r>
+        <w:rPr>
+          <w:rFonts w:ascii="Times New Roman" w:hAnsi="Times New Roman" w:cs="Times New Roman"/>
+        </w:rPr>
+        <w:t xml:space="preserve"> </w:t>
+      </w:r>
+      <w:proofErr w:type="spellStart"/>
+      <w:r>
+        <w:rPr>
+          <w:rFonts w:ascii="Times New Roman" w:hAnsi="Times New Roman" w:cs="Times New Roman"/>
+        </w:rPr>
+        <w:t>serán</w:t>
+      </w:r>
+      <w:proofErr w:type="spellEnd"/>
+      <w:r>
+        <w:rPr>
+          <w:rFonts w:ascii="Times New Roman" w:hAnsi="Times New Roman" w:cs="Times New Roman"/>
+        </w:rPr>
+        <w:t xml:space="preserve"> </w:t>
+      </w:r>
+      <w:proofErr w:type="spellStart"/>
+      <w:r>
+        <w:rPr>
+          <w:rFonts w:ascii="Times New Roman" w:hAnsi="Times New Roman" w:cs="Times New Roman"/>
+        </w:rPr>
+        <w:t>responsables</w:t>
+      </w:r>
+      <w:proofErr w:type="spellEnd"/>
+      <w:r>
+        <w:rPr>
+          <w:rFonts w:ascii="Times New Roman" w:hAnsi="Times New Roman" w:cs="Times New Roman"/>
+        </w:rPr>
+        <w:t xml:space="preserve"> del </w:t>
+      </w:r>
+      <w:proofErr w:type="spellStart"/>
+      <w:r>
+        <w:rPr>
+          <w:rFonts w:ascii="Times New Roman" w:hAnsi="Times New Roman" w:cs="Times New Roman"/>
+        </w:rPr>
+        <w:t>buen</w:t>
+      </w:r>
+      <w:proofErr w:type="spellEnd"/>
+      <w:r>
+        <w:rPr>
+          <w:rFonts w:ascii="Times New Roman" w:hAnsi="Times New Roman" w:cs="Times New Roman"/>
+        </w:rPr>
+        <w:t xml:space="preserve"> </w:t>
+      </w:r>
+      <w:proofErr w:type="spellStart"/>
+      <w:r>
+        <w:rPr>
+          <w:rFonts w:ascii="Times New Roman" w:hAnsi="Times New Roman" w:cs="Times New Roman"/>
+        </w:rPr>
+        <w:t>funcionamiento</w:t>
+      </w:r>
+      <w:proofErr w:type="spellEnd"/>
+      <w:r>
+        <w:rPr>
+          <w:rFonts w:ascii="Times New Roman" w:hAnsi="Times New Roman" w:cs="Times New Roman"/>
+        </w:rPr>
+        <w:t xml:space="preserve"> o </w:t>
+      </w:r>
+      <w:proofErr w:type="spellStart"/>
+      <w:r>
+        <w:rPr>
+          <w:rFonts w:ascii="Times New Roman" w:hAnsi="Times New Roman" w:cs="Times New Roman"/>
+        </w:rPr>
+        <w:t>garantía</w:t>
+      </w:r>
+      <w:proofErr w:type="spellEnd"/>
+      <w:r>
+        <w:rPr>
+          <w:rFonts w:ascii="Times New Roman" w:hAnsi="Times New Roman" w:cs="Times New Roman"/>
+        </w:rPr>
+        <w:t xml:space="preserve"> de </w:t>
+      </w:r>
+      <w:proofErr w:type="spellStart"/>
+      <w:proofErr w:type="gramStart"/>
+      <w:r>
+        <w:rPr>
+          <w:rFonts w:ascii="Times New Roman" w:hAnsi="Times New Roman" w:cs="Times New Roman"/>
+        </w:rPr>
+        <w:t>estos</w:t>
+      </w:r>
+      <w:proofErr w:type="spellEnd"/>
+      <w:r>
+        <w:rPr>
+          <w:rFonts w:ascii="Times New Roman" w:hAnsi="Times New Roman" w:cs="Times New Roman"/>
+        </w:rPr>
+        <w:t>.</w:t>
+      </w:r>
+      <w:r>
+        <w:rPr>
+          <w:rFonts w:ascii="Times New Roman" w:hAnsi="Times New Roman" w:cs="Times New Roman"/>
+        </w:rPr>
+        <w:t>{</w:t>
+      </w:r>
+      <w:proofErr w:type="gramEnd"/>
+      <w:r>
+        <w:rPr>
+          <w:rFonts w:ascii="Times New Roman" w:hAnsi="Times New Roman" w:cs="Times New Roman"/>
+        </w:rPr>
+        <w:t>%endif%}</w:t>
+      </w:r>
+      <w:r>
+        <w:rPr>
+          <w:rFonts w:ascii="Times New Roman" w:hAnsi="Times New Roman" w:cs="Times New Roman"/>
+        </w:rPr>
+        <w:tab/>
+      </w:r>
+    </w:p>
+    <w:p>
+      <w:pPr>
+        <w:pStyle w:val="NoSpacing"/>
+        <w:jc w:val="both"/>
+        <w:rPr>
+          <w:rStyle w:val="s1"/>
+          <w:rFonts w:ascii="Times New Roman" w:hAnsi="Times New Roman" w:cs="Times New Roman"/>
+          <w:sz w:val="24"/>
+          <w:szCs w:val="24"/>
+          <w:lang w:val="es-PR"/>
+        </w:rPr>
+      </w:pPr>
+      <w:r>
+        <w:rPr>
+          <w:rFonts w:ascii="Times New Roman" w:hAnsi="Times New Roman" w:cs="Times New Roman"/>
+          <w:bCs/>
+        </w:rPr>
+        <w:t xml:space="preserve">—SIX: The </w:t>
+      </w:r>
+      <w:proofErr w:type="gramStart"/>
+      <w:r>
+        <w:rPr>
+          <w:rFonts w:ascii="Times New Roman" w:hAnsi="Times New Roman" w:cs="Times New Roman"/>
+          <w:bCs/>
+        </w:rPr>
+        <w:t>aforementioned property</w:t>
+      </w:r>
+      <w:proofErr w:type="gramEnd"/>
+      <w:r>
+        <w:rPr>
+          <w:rFonts w:ascii="Times New Roman" w:hAnsi="Times New Roman" w:cs="Times New Roman"/>
+          <w:bCs/>
+        </w:rPr>
+        <w:t xml:space="preserve"> </w:t>
+      </w:r>
+      <w:r>
+        <w:rPr>
+          <w:rStyle w:val="s1"/>
+          <w:rFonts w:ascii="Times New Roman" w:hAnsi="Times New Roman" w:cs="Times New Roman"/>
+          <w:sz w:val="24"/>
+          <w:szCs w:val="24"/>
+          <w:lang w:val="es-PR"/>
+        </w:rPr>
+        <w:t xml:space="preserve">{%if </w:t>
+      </w:r>
+    </w:p>
+    <w:p>
+      <w:pPr>
+        <w:tabs>
+          <w:tab w:val="left" w:leader="hyphen" w:pos="9356"/>
+          <w:tab w:val="left" w:leader="hyphen" w:pos="10064"/>
+        </w:tabs>
+        <w:spacing w:line="240" w:lineRule="auto"/>
+        <w:jc w:val="both"/>
+        <w:rPr>
+          <w:rFonts w:ascii="Times New Roman" w:hAnsi="Times New Roman" w:cs="Times New Roman"/>
+          <w:bCs/>
+        </w:rPr>
+      </w:pPr>
+      <w:r>
+        <w:rPr>
+          <w:rStyle w:val="s1"/>
+          <w:rFonts w:ascii="Times New Roman" w:hAnsi="Times New Roman" w:cs="Times New Roman"/>
+          <w:sz w:val="24"/>
+          <w:szCs w:val="24"/>
+          <w:lang w:val="es-PR"/>
+        </w:rPr>
+        <w:t>hay_enser_o_propiedad_mueble</w:t>
+      </w:r>
+      <w:r>
+        <w:rPr>
+          <w:rStyle w:val="s1"/>
+          <w:rFonts w:ascii="Times New Roman" w:hAnsi="Times New Roman" w:cs="Times New Roman"/>
+          <w:sz w:val="24"/>
+          <w:szCs w:val="24"/>
+          <w:lang w:val="es-PR"/>
+        </w:rPr>
+        <w:t>==</w:t>
+      </w:r>
+      <w:r>
+        <w:rPr>
+          <w:rStyle w:val="s1"/>
+          <w:rFonts w:ascii="Times New Roman" w:hAnsi="Times New Roman" w:cs="Times New Roman"/>
+          <w:sz w:val="24"/>
+          <w:szCs w:val="24"/>
+          <w:lang w:val="es-PR"/>
+        </w:rPr>
+        <w:t>0</w:t>
+      </w:r>
+      <w:r>
+        <w:rPr>
+          <w:rStyle w:val="s1"/>
+          <w:rFonts w:ascii="Times New Roman" w:hAnsi="Times New Roman" w:cs="Times New Roman"/>
+          <w:sz w:val="24"/>
+          <w:szCs w:val="24"/>
+          <w:lang w:val="es-PR"/>
+        </w:rPr>
+        <w:t>%}</w:t>
+      </w:r>
+      <w:r>
+        <w:rPr>
+          <w:rStyle w:val="s1"/>
+          <w:rFonts w:ascii="Times New Roman" w:hAnsi="Times New Roman" w:cs="Times New Roman"/>
+          <w:sz w:val="24"/>
+          <w:szCs w:val="24"/>
+          <w:lang w:val="es-PR"/>
+        </w:rPr>
+        <w:t>does not include personal property.</w:t>
+      </w:r>
+      <w:r>
+        <w:rPr>
+          <w:rFonts w:ascii="Times New Roman" w:hAnsi="Times New Roman" w:cs="Times New Roman"/>
+        </w:rPr>
+        <w:t xml:space="preserve"> </w:t>
+      </w:r>
+      <w:r>
+        <w:rPr>
+          <w:rFonts w:ascii="Times New Roman" w:hAnsi="Times New Roman" w:cs="Times New Roman"/>
+        </w:rPr>
+        <w:t>{%else</w:t>
+      </w:r>
+      <w:proofErr w:type="gramStart"/>
+      <w:r>
+        <w:rPr>
+          <w:rFonts w:ascii="Times New Roman" w:hAnsi="Times New Roman" w:cs="Times New Roman"/>
+        </w:rPr>
+        <w:t>%</w:t>
+      </w:r>
+      <w:r>
+        <w:rPr>
+          <w:rFonts w:ascii="Times New Roman" w:hAnsi="Times New Roman" w:cs="Times New Roman"/>
+        </w:rPr>
+        <w:t>}</w:t>
+      </w:r>
+      <w:r>
+        <w:rPr>
+          <w:rFonts w:ascii="Times New Roman" w:hAnsi="Times New Roman" w:cs="Times New Roman"/>
+          <w:bCs/>
+        </w:rPr>
+        <w:t>includes</w:t>
+      </w:r>
+      <w:proofErr w:type="gramEnd"/>
+      <w:r>
+        <w:rPr>
+          <w:rFonts w:ascii="Times New Roman" w:hAnsi="Times New Roman" w:cs="Times New Roman"/>
+          <w:bCs/>
+        </w:rPr>
+        <w:t xml:space="preserve"> the following personal property: </w:t>
+      </w:r>
+      <w:r>
+        <w:rPr>
+          <w:rFonts w:ascii="Times New Roman" w:hAnsi="Times New Roman" w:cs="Times New Roman"/>
+          <w:bCs/>
+        </w:rPr>
+        <w:t>{</w:t>
+      </w:r>
+      <w:r>
+        <w:rPr>
+          <w:rFonts w:ascii="Times New Roman" w:hAnsi="Times New Roman" w:cs="Times New Roman"/>
+        </w:rPr>
+        <w:t>{lista_propiedad_mueble</w:t>
+      </w:r>
+      <w:r>
+        <w:rPr>
+          <w:rFonts w:ascii="Times New Roman" w:hAnsi="Times New Roman" w:cs="Times New Roman"/>
+        </w:rPr>
+        <w:t>_en</w:t>
+      </w:r>
+      <w:r>
+        <w:rPr>
+          <w:rFonts w:ascii="Times New Roman" w:hAnsi="Times New Roman" w:cs="Times New Roman"/>
+        </w:rPr>
+        <w:t>}</w:t>
+      </w:r>
+      <w:r>
+        <w:rPr>
+          <w:rFonts w:ascii="Times New Roman" w:hAnsi="Times New Roman" w:cs="Times New Roman"/>
+        </w:rPr>
+        <w:t>}</w:t>
+      </w:r>
+      <w:r>
+        <w:rPr>
+          <w:rFonts w:ascii="Times New Roman" w:hAnsi="Times New Roman" w:cs="Times New Roman"/>
+          <w:bCs/>
+          <w:u w:val="single"/>
+        </w:rPr>
+        <w:t>.</w:t>
+      </w:r>
+      <w:r>
+        <w:rPr>
+          <w:rFonts w:ascii="Times New Roman" w:hAnsi="Times New Roman" w:cs="Times New Roman"/>
+          <w:bCs/>
+        </w:rPr>
+        <w:t xml:space="preserve"> These items will be delivered and </w:t>
+      </w:r>
+      <w:r>
+        <w:rPr>
+          <w:rFonts w:ascii="Times New Roman" w:hAnsi="Times New Roman" w:cs="Times New Roman"/>
+          <w:bCs/>
+        </w:rPr>
+        <w:lastRenderedPageBreak/>
+        <w:t>received as is, with the purchasing party understanding and accepting that they are used and, for this reason, neither the Selling Party nor the Intermediary will be responsible for their proper functioning or warranty.</w:t>
+      </w:r>
+      <w:r>
+        <w:rPr>
+          <w:rFonts w:ascii="Times New Roman" w:hAnsi="Times New Roman" w:cs="Times New Roman"/>
+        </w:rPr>
+        <w:t>{%endif%}</w:t>
       </w:r>
       <w:r>
         <w:rPr>
@@ -14425,6 +14711,7 @@
         <w:rPr>
           <w:rFonts w:ascii="Times New Roman" w:hAnsi="Times New Roman" w:cs="Times New Roman"/>
         </w:rPr>
+        <w:lastRenderedPageBreak/>
         <w:t xml:space="preserve">d. </w:t>
       </w:r>
       <w:proofErr w:type="spellStart"/>
@@ -14786,7 +15073,6 @@
         <w:rPr>
           <w:rFonts w:ascii="Times New Roman" w:hAnsi="Times New Roman" w:cs="Times New Roman"/>
         </w:rPr>
-        <w:lastRenderedPageBreak/>
         <w:t xml:space="preserve">f. Si </w:t>
       </w:r>
       <w:proofErr w:type="spellStart"/>
@@ -16598,6 +16884,7 @@
         <w:rPr>
           <w:rFonts w:ascii="Times New Roman" w:hAnsi="Times New Roman" w:cs="Times New Roman"/>
         </w:rPr>
+        <w:lastRenderedPageBreak/>
         <w:t>—ELEVEN: Repairs to the property, if required by the banking institution in the case of financing, shall be the responsibility and expense of the selling party.</w:t>
       </w:r>
       <w:r>
@@ -16636,7 +16923,6 @@
         <w:rPr>
           <w:rFonts w:ascii="Times New Roman" w:hAnsi="Times New Roman" w:cs="Times New Roman"/>
         </w:rPr>
-        <w:lastRenderedPageBreak/>
         <w:t xml:space="preserve">—DOCE: La </w:t>
       </w:r>
       <w:proofErr w:type="spellStart"/>
@@ -18947,6 +19233,7 @@
         <w:rPr>
           <w:rFonts w:ascii="Times New Roman" w:hAnsi="Times New Roman" w:cs="Times New Roman"/>
         </w:rPr>
+        <w:lastRenderedPageBreak/>
         <w:t>Contrato</w:t>
       </w:r>
       <w:proofErr w:type="spellEnd"/>
@@ -19367,7 +19654,6 @@
         <w:rPr>
           <w:rFonts w:ascii="Times New Roman" w:hAnsi="Times New Roman" w:cs="Times New Roman"/>
         </w:rPr>
-        <w:lastRenderedPageBreak/>
         <w:t>ambientales</w:t>
       </w:r>
       <w:proofErr w:type="spellEnd"/>
@@ -21336,7 +21622,14 @@
         <w:rPr>
           <w:rFonts w:ascii="Times New Roman" w:hAnsi="Times New Roman" w:cs="Times New Roman"/>
         </w:rPr>
-        <w:t xml:space="preserve"> de sus </w:t>
+        <w:t xml:space="preserve"> </w:t>
+      </w:r>
+      <w:r>
+        <w:rPr>
+          <w:rFonts w:ascii="Times New Roman" w:hAnsi="Times New Roman" w:cs="Times New Roman"/>
+        </w:rPr>
+        <w:lastRenderedPageBreak/>
+        <w:t xml:space="preserve">de sus </w:t>
       </w:r>
       <w:proofErr w:type="spellStart"/>
       <w:r>
@@ -21826,14 +22119,7 @@
         <w:rPr>
           <w:rFonts w:ascii="Times New Roman" w:hAnsi="Times New Roman" w:cs="Times New Roman"/>
         </w:rPr>
-        <w:t xml:space="preserve"> y del interior o exterior </w:t>
-      </w:r>
-      <w:r>
-        <w:rPr>
-          <w:rFonts w:ascii="Times New Roman" w:hAnsi="Times New Roman" w:cs="Times New Roman"/>
-        </w:rPr>
-        <w:lastRenderedPageBreak/>
-        <w:t xml:space="preserve">de </w:t>
+        <w:t xml:space="preserve"> y del interior o exterior de </w:t>
       </w:r>
       <w:proofErr w:type="spellStart"/>
       <w:r>
@@ -23459,6 +23745,7 @@
         <w:rPr>
           <w:rFonts w:ascii="Times New Roman" w:hAnsi="Times New Roman" w:cs="Times New Roman"/>
         </w:rPr>
+        <w:lastRenderedPageBreak/>
         <w:t xml:space="preserve">—VEINTIUNO: Este </w:t>
       </w:r>
       <w:proofErr w:type="spellStart"/>
@@ -23904,7 +24191,6 @@
         <w:rPr>
           <w:rFonts w:ascii="Times New Roman" w:hAnsi="Times New Roman" w:cs="Times New Roman"/>
         </w:rPr>
-        <w:lastRenderedPageBreak/>
         <w:t>—TWENTY-ONE: This contract is subject to the approval of the selling party no later than three (3) days after being signed by the buying party. If this contract is not accepted by the selling party, any money delivered by the buying party under the OPTION clause will be refunded to the buying party.</w:t>
       </w:r>
       <w:r>
@@ -25716,6 +26002,7 @@
         <w:rPr>
           <w:rFonts w:ascii="Times New Roman" w:hAnsi="Times New Roman" w:cs="Times New Roman"/>
         </w:rPr>
+        <w:lastRenderedPageBreak/>
         <w:t>This contract will not be valid until it is signed by all parties involved.</w:t>
       </w:r>
       <w:r>
@@ -25813,7 +26100,6 @@
                 <w:szCs w:val="24"/>
                 <w:lang w:val="es-PR"/>
               </w:rPr>
-              <w:lastRenderedPageBreak/>
               <w:t>VENDEDOR / SELLER:</w:t>
             </w:r>
           </w:p>

</xml_diff>